<commit_message>
more thoughts on running the model
trying to simplify the model running--current attempt basically makes new dataframes every time so that we can do it in multiple lines. seems to run pretty fast which is nice and this way we only need one for loop
</commit_message>
<xml_diff>
--- a/Expected Total Threat.docx
+++ b/Expected Total Threat.docx
@@ -738,10 +738,18 @@
         <w:t xml:space="preserve">more digestible </w:t>
       </w:r>
       <w:r>
-        <w:t>component parts</w:t>
-      </w:r>
-      <w:r>
-        <w:t xml:space="preserve">; the </w:t>
+        <w:t xml:space="preserve">component </w:t>
+      </w:r>
+      <w:proofErr w:type="gramStart"/>
+      <w:r>
+        <w:t>parts</w:t>
+      </w:r>
+      <w:r>
+        <w:t>;</w:t>
+      </w:r>
+      <w:proofErr w:type="gramEnd"/>
+      <w:r>
+        <w:t xml:space="preserve"> the </w:t>
       </w:r>
       <w:r>
         <w:rPr>
@@ -1136,7 +1144,13 @@
         <w:t xml:space="preserve"> via passing or skating</w:t>
       </w:r>
       <w:r>
-        <w:t>; we write this as the probability of moving from our zone</w:t>
+        <w:t>; we write this as the</w:t>
+      </w:r>
+      <w:r>
+        <w:t xml:space="preserve"> total</w:t>
+      </w:r>
+      <w:r>
+        <w:t xml:space="preserve"> probability of moving from our zone</w:t>
       </w:r>
       <w:r>
         <w:t xml:space="preserve"> </w:t>
@@ -1181,7 +1195,13 @@
         <w:t xml:space="preserve"> zones</w:t>
       </w:r>
       <w:r>
-        <w:t>, weighted by the likelihood of moving to each other zone.</w:t>
+        <w:t xml:space="preserve">, weighted by the </w:t>
+      </w:r>
+      <w:r>
+        <w:t xml:space="preserve">discrete </w:t>
+      </w:r>
+      <w:r>
+        <w:t>likelihood of moving to each other zone.</w:t>
       </w:r>
     </w:p>
     <w:p>
@@ -1397,7 +1417,15 @@
       </w:r>
       <w:proofErr w:type="spellEnd"/>
       <w:r>
-        <w:t xml:space="preserve"> is calculated by using historical data, but by assigning value on a granular event-level basis, it effectively models the value of each and every event of a possession regardless of how that possession ends.</w:t>
+        <w:t xml:space="preserve"> is calculated by using historical data, but by assigning value on a granular event-level basis, it effectively models the value of </w:t>
+      </w:r>
+      <w:proofErr w:type="gramStart"/>
+      <w:r>
+        <w:t>each and every</w:t>
+      </w:r>
+      <w:proofErr w:type="gramEnd"/>
+      <w:r>
+        <w:t xml:space="preserve"> event of a possession regardless of how that possession ends.</w:t>
       </w:r>
       <w:r>
         <w:t xml:space="preserve"> S</w:t>

</xml_diff>